<commit_message>
working openlane custom-cell to GDSII flow
</commit_message>
<xml_diff>
--- a/openlane/Gatelevel-to-GDSII.docx
+++ b/openlane/Gatelevel-to-GDSII.docx
@@ -7,43 +7,78 @@
         <w:rPr>
           <w:b/>
           <w:bCs/>
-          <w:lang w:val="en-US"/>
-        </w:rPr>
-      </w:pPr>
+          <w:sz w:val="48"/>
+          <w:szCs w:val="48"/>
+          <w:lang w:val="en-US"/>
+        </w:rPr>
+      </w:pPr>
+      <w:proofErr w:type="spellStart"/>
       <w:r>
         <w:rPr>
           <w:b/>
           <w:bCs/>
-          <w:lang w:val="en-US"/>
-        </w:rPr>
-        <w:t>Gate-Level to GDSII</w:t>
-      </w:r>
+          <w:sz w:val="48"/>
+          <w:szCs w:val="48"/>
+          <w:lang w:val="en-US"/>
+        </w:rPr>
+        <w:t>Variante</w:t>
+      </w:r>
+      <w:proofErr w:type="spellEnd"/>
       <w:r>
         <w:rPr>
           <w:b/>
           <w:bCs/>
-          <w:lang w:val="en-US"/>
-        </w:rPr>
-        <w:t xml:space="preserve"> with OpenLane</w:t>
-      </w:r>
-    </w:p>
-    <w:p>
-      <w:pPr>
-        <w:rPr>
-          <w:lang w:val="en-US"/>
-        </w:rPr>
-      </w:pPr>
-      <w:r>
-        <w:rPr>
-          <w:lang w:val="en-US"/>
-        </w:rPr>
-        <w:t xml:space="preserve">The </w:t>
-      </w:r>
-      <w:r>
-        <w:rPr>
-          <w:lang w:val="en-US"/>
-        </w:rPr>
-        <w:t>usual</w:t>
+          <w:sz w:val="48"/>
+          <w:szCs w:val="48"/>
+          <w:lang w:val="en-US"/>
+        </w:rPr>
+        <w:t xml:space="preserve"> A</w:t>
+      </w:r>
+    </w:p>
+    <w:p>
+      <w:pPr>
+        <w:rPr>
+          <w:lang w:val="en-US"/>
+        </w:rPr>
+      </w:pPr>
+      <w:r>
+        <w:rPr>
+          <w:lang w:val="en-US"/>
+        </w:rPr>
+        <w:t xml:space="preserve">Q: </w:t>
+      </w:r>
+      <w:r>
+        <w:rPr>
+          <w:lang w:val="en-US"/>
+        </w:rPr>
+        <w:t>I want to instantiate a library cell</w:t>
+      </w:r>
+      <w:r>
+        <w:rPr>
+          <w:lang w:val="en-US"/>
+        </w:rPr>
+        <w:br/>
+        <w:t xml:space="preserve">A: </w:t>
+      </w:r>
+      <w:r>
+        <w:rPr>
+          <w:lang w:val="en-US"/>
+        </w:rPr>
+        <w:t>Answer from </w:t>
+      </w:r>
+      <w:hyperlink r:id="rId5" w:history="1">
+        <w:r>
+          <w:rPr>
+            <w:lang w:val="en-US"/>
+          </w:rPr>
+          <w:t>@Matt Venn</w:t>
+        </w:r>
+      </w:hyperlink>
+      <w:r>
+        <w:rPr>
+          <w:lang w:val="en-US"/>
+        </w:rPr>
+        <w:t> in other thread is to use this:</w:t>
       </w:r>
       <w:r>
         <w:rPr>
@@ -55,68 +90,515 @@
         <w:rPr>
           <w:lang w:val="en-US"/>
         </w:rPr>
-        <w:t>openlane-</w:t>
-      </w:r>
-      <w:r>
-        <w:rPr>
-          <w:lang w:val="en-US"/>
-        </w:rPr>
-        <w:t xml:space="preserve">flow is RTL to GDSII, </w:t>
-      </w:r>
-      <w:r>
-        <w:rPr>
-          <w:lang w:val="en-US"/>
-        </w:rPr>
-        <w:t>but we have no RTL file</w:t>
-      </w:r>
-      <w:r>
-        <w:rPr>
-          <w:lang w:val="en-US"/>
-        </w:rPr>
-        <w:t xml:space="preserve"> in this example. I</w:t>
-      </w:r>
-      <w:r>
-        <w:rPr>
-          <w:lang w:val="en-US"/>
-        </w:rPr>
-        <w:t>nstead</w:t>
-      </w:r>
-      <w:r>
-        <w:rPr>
-          <w:lang w:val="en-US"/>
-        </w:rPr>
-        <w:t>,</w:t>
-      </w:r>
-      <w:r>
-        <w:rPr>
-          <w:lang w:val="en-US"/>
-        </w:rPr>
-        <w:t xml:space="preserve"> we want to </w:t>
-      </w:r>
-      <w:r>
-        <w:rPr>
-          <w:lang w:val="en-US"/>
-        </w:rPr>
-        <w:t xml:space="preserve">skip Synthesis and </w:t>
-      </w:r>
-      <w:r>
-        <w:rPr>
-          <w:lang w:val="en-US"/>
-        </w:rPr>
-        <w:t xml:space="preserve">convert a </w:t>
-      </w:r>
-      <w:r>
+        <w:t>set ::env(SYNTH_READ_BLACKBOX_LIB) 1</w:t>
+      </w:r>
+    </w:p>
+    <w:p>
+      <w:pPr>
+        <w:rPr>
+          <w:lang w:val="en-US"/>
+        </w:rPr>
+      </w:pPr>
+      <w:r>
+        <w:rPr>
+          <w:lang w:val="en-US"/>
+        </w:rPr>
+        <w:t xml:space="preserve">Q: Hot to use </w:t>
+      </w:r>
+      <w:proofErr w:type="spellStart"/>
+      <w:r>
+        <w:rPr>
+          <w:lang w:val="en-US"/>
+        </w:rPr>
+        <w:t>Openlane</w:t>
+      </w:r>
+      <w:proofErr w:type="spellEnd"/>
+      <w:r>
+        <w:rPr>
+          <w:lang w:val="en-US"/>
+        </w:rPr>
+        <w:t xml:space="preserve"> Interactive Mode</w:t>
+      </w:r>
+      <w:r>
+        <w:rPr>
+          <w:lang w:val="en-US"/>
+        </w:rPr>
+        <w:br/>
+        <w:t xml:space="preserve">A: </w:t>
+      </w:r>
+      <w:hyperlink r:id="rId6" w:history="1">
+        <w:r>
+          <w:rPr>
+            <w:rStyle w:val="Hyperlink"/>
+            <w:lang w:val="en-US"/>
+          </w:rPr>
+          <w:t>https://openlane-docs.readthedocs.io/en/rtd-develop/doc/advanced_readme.html</w:t>
+        </w:r>
+      </w:hyperlink>
+    </w:p>
+    <w:p>
+      <w:pPr>
+        <w:rPr>
+          <w:lang w:val="en-US"/>
+        </w:rPr>
+      </w:pPr>
+      <w:r>
+        <w:rPr>
+          <w:lang w:val="en-US"/>
+        </w:rPr>
+        <w:t>Q: Cell design rules?</w:t>
+      </w:r>
+      <w:r>
+        <w:rPr>
+          <w:lang w:val="en-US"/>
+        </w:rPr>
+        <w:br/>
+        <w:t xml:space="preserve">A: </w:t>
+      </w:r>
+      <w:hyperlink r:id="rId7" w:history="1">
+        <w:r>
+          <w:rPr>
+            <w:rStyle w:val="Hyperlink"/>
+            <w:lang w:val="en-US"/>
+          </w:rPr>
+          <w:t>https://github.com/nickson-jose/vsdstdcelldesign</w:t>
+        </w:r>
+      </w:hyperlink>
+      <w:r>
+        <w:rPr>
+          <w:lang w:val="en-US"/>
+        </w:rPr>
+        <w:t xml:space="preserve"> </w:t>
+      </w:r>
+      <w:r>
+        <w:rPr>
+          <w:lang w:val="en-US"/>
+        </w:rPr>
+        <w:t>(</w:t>
+      </w:r>
+      <w:proofErr w:type="spellStart"/>
+      <w:r>
+        <w:rPr>
+          <w:lang w:val="en-US"/>
+        </w:rPr>
+        <w:t>fixed_bbox</w:t>
+      </w:r>
+      <w:proofErr w:type="spellEnd"/>
+      <w:r>
+        <w:rPr>
+          <w:lang w:val="en-US"/>
+        </w:rPr>
+        <w:t xml:space="preserve">, </w:t>
+      </w:r>
+      <w:r>
+        <w:rPr>
+          <w:lang w:val="en-US"/>
+        </w:rPr>
+        <w:t>port settings</w:t>
+      </w:r>
+      <w:r>
+        <w:rPr>
+          <w:lang w:val="en-US"/>
+        </w:rPr>
+        <w:t xml:space="preserve">, </w:t>
+      </w:r>
+      <w:proofErr w:type="spellStart"/>
+      <w:r>
+        <w:rPr>
+          <w:lang w:val="en-US"/>
+        </w:rPr>
+        <w:t>unithd</w:t>
+      </w:r>
+      <w:proofErr w:type="spellEnd"/>
+      <w:r>
+        <w:rPr>
+          <w:lang w:val="en-US"/>
+        </w:rPr>
+        <w:t xml:space="preserve">, </w:t>
+      </w:r>
+      <w:proofErr w:type="spellStart"/>
+      <w:r>
+        <w:rPr>
+          <w:lang w:val="en-US"/>
+        </w:rPr>
+        <w:t>LEFclass</w:t>
+      </w:r>
+      <w:proofErr w:type="spellEnd"/>
+      <w:r>
+        <w:rPr>
+          <w:lang w:val="en-US"/>
+        </w:rPr>
+        <w:t>/source</w:t>
+      </w:r>
+      <w:r>
+        <w:rPr>
+          <w:lang w:val="en-US"/>
+        </w:rPr>
+        <w:t>)</w:t>
+      </w:r>
+    </w:p>
+    <w:p>
+      <w:pPr>
+        <w:rPr>
+          <w:lang w:val="en-US"/>
+        </w:rPr>
+      </w:pPr>
+      <w:r>
+        <w:rPr>
+          <w:lang w:val="en-US"/>
+        </w:rPr>
+        <w:t>Q: F</w:t>
+      </w:r>
+      <w:r>
+        <w:rPr>
+          <w:lang w:val="en-US"/>
+        </w:rPr>
+        <w:t>IXED_BBOX size?</w:t>
+      </w:r>
+      <w:r>
+        <w:rPr>
+          <w:lang w:val="en-US"/>
+        </w:rPr>
+        <w:br/>
+        <w:t>A: for HD: X:0.460 Y:0.340</w:t>
+      </w:r>
+      <w:r>
+        <w:rPr>
+          <w:lang w:val="en-US"/>
+        </w:rPr>
+        <w:br/>
+        <w:t xml:space="preserve">property FIXED_BBOX {0 0 </w:t>
+      </w:r>
+      <w:r>
+        <w:rPr>
+          <w:lang w:val="en-US"/>
+        </w:rPr>
+        <w:t>N*0,92</w:t>
+      </w:r>
+      <w:r>
+        <w:rPr>
+          <w:lang w:val="en-US"/>
+        </w:rPr>
+        <w:t xml:space="preserve"> </w:t>
+      </w:r>
+      <w:r>
+        <w:rPr>
+          <w:lang w:val="en-US"/>
+        </w:rPr>
+        <w:t>8*0,68</w:t>
+      </w:r>
+      <w:r>
+        <w:rPr>
+          <w:lang w:val="en-US"/>
+        </w:rPr>
+        <w:t>}</w:t>
+      </w:r>
+      <w:r>
+        <w:rPr>
+          <w:lang w:val="en-US"/>
+        </w:rPr>
+        <w:t xml:space="preserve"> </w:t>
+      </w:r>
+      <w:proofErr w:type="spellStart"/>
+      <w:r>
+        <w:rPr>
+          <w:lang w:val="en-US"/>
+        </w:rPr>
+        <w:t>weil</w:t>
+      </w:r>
+      <w:proofErr w:type="spellEnd"/>
+      <w:r>
+        <w:rPr>
+          <w:lang w:val="en-US"/>
+        </w:rPr>
+        <w:t xml:space="preserve"> scale=0.5</w:t>
+      </w:r>
+    </w:p>
+    <w:p>
+      <w:r>
+        <w:rPr>
+          <w:lang w:val="en-US"/>
+        </w:rPr>
+        <w:t>Q: P&amp;R Grid?</w:t>
+      </w:r>
+      <w:r>
+        <w:rPr>
+          <w:lang w:val="en-US"/>
+        </w:rPr>
+        <w:br/>
+      </w:r>
+      <w:r>
+        <w:t xml:space="preserve">A: </w:t>
+      </w:r>
+      <w:proofErr w:type="spellStart"/>
+      <w:r>
+        <w:t>grid</w:t>
+      </w:r>
+      <w:proofErr w:type="spellEnd"/>
+      <w:r>
+        <w:t xml:space="preserve"> 0.</w:t>
+      </w:r>
+      <w:r>
+        <w:t>46um 0.34um 0.23u</w:t>
+      </w:r>
+      <w:r>
+        <w:t>m 0.17um</w:t>
+      </w:r>
+    </w:p>
+    <w:p>
+      <w:pPr>
+        <w:rPr>
+          <w:lang w:val="en-GB"/>
+        </w:rPr>
+      </w:pPr>
+      <w:r>
+        <w:rPr>
+          <w:lang w:val="en-GB"/>
+        </w:rPr>
+        <w:t>Q: Root changes?</w:t>
+      </w:r>
+      <w:r>
+        <w:rPr>
+          <w:lang w:val="en-GB"/>
+        </w:rPr>
+        <w:br/>
+        <w:t>A: i</w:t>
+      </w:r>
+      <w:r>
+        <w:rPr>
+          <w:lang w:val="en-GB"/>
+        </w:rPr>
+        <w:t xml:space="preserve">n </w:t>
+      </w:r>
+      <w:proofErr w:type="spellStart"/>
+      <w:r>
+        <w:rPr>
+          <w:lang w:val="en-GB"/>
+        </w:rPr>
+        <w:t>openlane</w:t>
+      </w:r>
+      <w:proofErr w:type="spellEnd"/>
+      <w:r>
+        <w:rPr>
+          <w:lang w:val="en-GB"/>
+        </w:rPr>
+        <w:t xml:space="preserve">/scripts/floorplan disable basic macro </w:t>
+      </w:r>
+      <w:proofErr w:type="spellStart"/>
+      <w:r>
+        <w:rPr>
+          <w:lang w:val="en-GB"/>
+        </w:rPr>
+        <w:t>floorplanning</w:t>
+      </w:r>
+      <w:proofErr w:type="spellEnd"/>
+      <w:r>
+        <w:rPr>
+          <w:lang w:val="en-GB"/>
+        </w:rPr>
+        <w:t xml:space="preserve">, macros not available if synth file read as </w:t>
+      </w:r>
+      <w:proofErr w:type="spellStart"/>
+      <w:r>
+        <w:rPr>
+          <w:lang w:val="en-GB"/>
+        </w:rPr>
+        <w:t>blackbox</w:t>
+      </w:r>
+      <w:proofErr w:type="spellEnd"/>
+    </w:p>
+    <w:p>
+      <w:pPr>
         <w:rPr>
           <w:b/>
           <w:bCs/>
-          <w:lang w:val="en-US"/>
-        </w:rPr>
-        <w:t>Gate-Level-Design to GDSII</w:t>
-      </w:r>
+          <w:lang w:val="en-GB"/>
+        </w:rPr>
+      </w:pPr>
       <w:r>
         <w:rPr>
           <w:b/>
           <w:bCs/>
+          <w:lang w:val="en-GB"/>
+        </w:rPr>
+        <w:t>Shape abutment?</w:t>
+      </w:r>
+    </w:p>
+    <w:p>
+      <w:pPr>
+        <w:rPr>
+          <w:b/>
+          <w:bCs/>
+          <w:lang w:val="en-GB"/>
+        </w:rPr>
+      </w:pPr>
+    </w:p>
+    <w:p>
+      <w:pPr>
+        <w:rPr>
+          <w:b/>
+          <w:bCs/>
+          <w:sz w:val="48"/>
+          <w:szCs w:val="48"/>
+          <w:lang w:val="en-US"/>
+        </w:rPr>
+      </w:pPr>
+      <w:proofErr w:type="spellStart"/>
+      <w:r>
+        <w:rPr>
+          <w:b/>
+          <w:bCs/>
+          <w:sz w:val="48"/>
+          <w:szCs w:val="48"/>
+          <w:lang w:val="en-US"/>
+        </w:rPr>
+        <w:t>Variante</w:t>
+      </w:r>
+      <w:proofErr w:type="spellEnd"/>
+      <w:r>
+        <w:rPr>
+          <w:b/>
+          <w:bCs/>
+          <w:sz w:val="48"/>
+          <w:szCs w:val="48"/>
+          <w:lang w:val="en-US"/>
+        </w:rPr>
+        <w:t xml:space="preserve"> B</w:t>
+      </w:r>
+    </w:p>
+    <w:p>
+      <w:pPr>
+        <w:rPr>
+          <w:b/>
+          <w:bCs/>
+          <w:lang w:val="en-US"/>
+        </w:rPr>
+      </w:pPr>
+      <w:r>
+        <w:rPr>
+          <w:b/>
+          <w:bCs/>
+          <w:lang w:val="en-US"/>
+        </w:rPr>
+        <w:t>Gate-Level to GDSII</w:t>
+      </w:r>
+      <w:r>
+        <w:rPr>
+          <w:b/>
+          <w:bCs/>
+          <w:lang w:val="en-US"/>
+        </w:rPr>
+        <w:t xml:space="preserve"> with </w:t>
+      </w:r>
+      <w:proofErr w:type="spellStart"/>
+      <w:r>
+        <w:rPr>
+          <w:b/>
+          <w:bCs/>
+          <w:lang w:val="en-US"/>
+        </w:rPr>
+        <w:t>OpenLane</w:t>
+      </w:r>
+      <w:proofErr w:type="spellEnd"/>
+    </w:p>
+    <w:p>
+      <w:pPr>
+        <w:rPr>
+          <w:lang w:val="en-US"/>
+        </w:rPr>
+      </w:pPr>
+      <w:r>
+        <w:rPr>
+          <w:lang w:val="en-US"/>
+        </w:rPr>
+        <w:t xml:space="preserve">The </w:t>
+      </w:r>
+      <w:r>
+        <w:rPr>
+          <w:lang w:val="en-US"/>
+        </w:rPr>
+        <w:t>usual</w:t>
+      </w:r>
+      <w:r>
+        <w:rPr>
+          <w:lang w:val="en-US"/>
+        </w:rPr>
+        <w:t xml:space="preserve"> </w:t>
+      </w:r>
+      <w:proofErr w:type="spellStart"/>
+      <w:r>
+        <w:rPr>
+          <w:lang w:val="en-US"/>
+        </w:rPr>
+        <w:t>openlane</w:t>
+      </w:r>
+      <w:proofErr w:type="spellEnd"/>
+      <w:r>
+        <w:rPr>
+          <w:lang w:val="en-US"/>
+        </w:rPr>
+        <w:t>-</w:t>
+      </w:r>
+      <w:r>
+        <w:rPr>
+          <w:lang w:val="en-US"/>
+        </w:rPr>
+        <w:t xml:space="preserve">flow is RTL to GDSII, </w:t>
+      </w:r>
+      <w:r>
+        <w:rPr>
+          <w:lang w:val="en-US"/>
+        </w:rPr>
+        <w:t>but we have no RTL file</w:t>
+      </w:r>
+      <w:r>
+        <w:rPr>
+          <w:lang w:val="en-US"/>
+        </w:rPr>
+        <w:t xml:space="preserve"> in this example. I</w:t>
+      </w:r>
+      <w:r>
+        <w:rPr>
+          <w:lang w:val="en-US"/>
+        </w:rPr>
+        <w:t>nstead</w:t>
+      </w:r>
+      <w:r>
+        <w:rPr>
+          <w:lang w:val="en-US"/>
+        </w:rPr>
+        <w:t>,</w:t>
+      </w:r>
+      <w:r>
+        <w:rPr>
+          <w:lang w:val="en-US"/>
+        </w:rPr>
+        <w:t xml:space="preserve"> we want to </w:t>
+      </w:r>
+      <w:r>
+        <w:rPr>
+          <w:lang w:val="en-US"/>
+        </w:rPr>
+        <w:t xml:space="preserve">skip Synthesis and </w:t>
+      </w:r>
+      <w:r>
+        <w:rPr>
+          <w:lang w:val="en-US"/>
+        </w:rPr>
+        <w:t xml:space="preserve">convert a </w:t>
+      </w:r>
+      <w:r>
+        <w:rPr>
+          <w:b/>
+          <w:bCs/>
+          <w:lang w:val="en-US"/>
+        </w:rPr>
+        <w:t>Gate-Level-Design to GDSII</w:t>
+      </w:r>
+      <w:r>
+        <w:rPr>
+          <w:b/>
+          <w:bCs/>
           <w:lang w:val="en-US"/>
         </w:rPr>
         <w:t xml:space="preserve"> </w:t>
@@ -159,6 +641,7 @@
           <w:noProof/>
           <w:lang w:val="en-US"/>
         </w:rPr>
+        <w:lastRenderedPageBreak/>
         <w:drawing>
           <wp:inline distT="0" distB="0" distL="0" distR="0" wp14:anchorId="1B810D2F" wp14:editId="2020D8C7">
             <wp:extent cx="5448300" cy="3545719"/>
@@ -177,7 +660,7 @@
                     </pic:cNvPicPr>
                   </pic:nvPicPr>
                   <pic:blipFill>
-                    <a:blip r:embed="rId5">
+                    <a:blip r:embed="rId8">
                       <a:extLst>
                         <a:ext uri="{28A0092B-C50C-407E-A947-70E740481C1C}">
                           <a14:useLocalDpi xmlns:a14="http://schemas.microsoft.com/office/drawing/2010/main" val="0"/>
@@ -230,7 +713,7 @@
         </w:rPr>
         <w:t xml:space="preserve">mage from </w:t>
       </w:r>
-      <w:hyperlink r:id="rId6" w:history="1">
+      <w:hyperlink r:id="rId9" w:history="1">
         <w:r>
           <w:rPr>
             <w:rStyle w:val="Hyperlink"/>
@@ -339,7 +822,21 @@
         <w:rPr>
           <w:lang w:val="en-US"/>
         </w:rPr>
-        <w:t xml:space="preserve">New openlane designs are usually initialized with </w:t>
+        <w:t xml:space="preserve">New </w:t>
+      </w:r>
+      <w:proofErr w:type="spellStart"/>
+      <w:r>
+        <w:rPr>
+          <w:lang w:val="en-US"/>
+        </w:rPr>
+        <w:t>openlane</w:t>
+      </w:r>
+      <w:proofErr w:type="spellEnd"/>
+      <w:r>
+        <w:rPr>
+          <w:lang w:val="en-US"/>
+        </w:rPr>
+        <w:t xml:space="preserve"> designs are usually initialized with </w:t>
       </w:r>
       <w:r>
         <w:rPr>
@@ -350,6 +847,7 @@
         </w:rPr>
         <w:t>./</w:t>
       </w:r>
+      <w:proofErr w:type="spellStart"/>
       <w:r>
         <w:rPr>
           <w:rFonts w:ascii="Consolas" w:hAnsi="Consolas"/>
@@ -375,8 +873,9 @@
           <w:highlight w:val="black"/>
           <w:lang w:val="en-US"/>
         </w:rPr>
-        <w:t xml:space="preserve">tcl </w:t>
-      </w:r>
+        <w:t>tcl</w:t>
+      </w:r>
+      <w:proofErr w:type="spellEnd"/>
       <w:r>
         <w:rPr>
           <w:rFonts w:ascii="Consolas" w:hAnsi="Consolas"/>
@@ -384,7 +883,36 @@
           <w:highlight w:val="black"/>
           <w:lang w:val="en-US"/>
         </w:rPr>
-        <w:t>-init-design-config</w:t>
+        <w:t xml:space="preserve"> </w:t>
+      </w:r>
+      <w:r>
+        <w:rPr>
+          <w:rFonts w:ascii="Consolas" w:hAnsi="Consolas"/>
+          <w:color w:val="FFFFFF" w:themeColor="background1"/>
+          <w:highlight w:val="black"/>
+          <w:lang w:val="en-US"/>
+        </w:rPr>
+        <w:t>-</w:t>
+      </w:r>
+      <w:proofErr w:type="spellStart"/>
+      <w:r>
+        <w:rPr>
+          <w:rFonts w:ascii="Consolas" w:hAnsi="Consolas"/>
+          <w:color w:val="FFFFFF" w:themeColor="background1"/>
+          <w:highlight w:val="black"/>
+          <w:lang w:val="en-US"/>
+        </w:rPr>
+        <w:t>init</w:t>
+      </w:r>
+      <w:proofErr w:type="spellEnd"/>
+      <w:r>
+        <w:rPr>
+          <w:rFonts w:ascii="Consolas" w:hAnsi="Consolas"/>
+          <w:color w:val="FFFFFF" w:themeColor="background1"/>
+          <w:highlight w:val="black"/>
+          <w:lang w:val="en-US"/>
+        </w:rPr>
+        <w:t>-design-config</w:t>
       </w:r>
       <w:r>
         <w:rPr>
@@ -475,14 +1003,62 @@
           <w:rFonts w:ascii="Consolas" w:hAnsi="Consolas"/>
           <w:lang w:val="en-US"/>
         </w:rPr>
-        <w:t>/foss/tools/openlane/2022.07/designs/</w:t>
-      </w:r>
-      <w:r>
-        <w:rPr>
-          <w:rFonts w:ascii="Consolas" w:hAnsi="Consolas"/>
-          <w:lang w:val="en-US"/>
-        </w:rPr>
-        <w:t>&lt;designname&gt;</w:t>
+        <w:t>/</w:t>
+      </w:r>
+      <w:proofErr w:type="spellStart"/>
+      <w:r>
+        <w:rPr>
+          <w:rFonts w:ascii="Consolas" w:hAnsi="Consolas"/>
+          <w:lang w:val="en-US"/>
+        </w:rPr>
+        <w:t>foss</w:t>
+      </w:r>
+      <w:proofErr w:type="spellEnd"/>
+      <w:r>
+        <w:rPr>
+          <w:rFonts w:ascii="Consolas" w:hAnsi="Consolas"/>
+          <w:lang w:val="en-US"/>
+        </w:rPr>
+        <w:t>/tools/</w:t>
+      </w:r>
+      <w:proofErr w:type="spellStart"/>
+      <w:r>
+        <w:rPr>
+          <w:rFonts w:ascii="Consolas" w:hAnsi="Consolas"/>
+          <w:lang w:val="en-US"/>
+        </w:rPr>
+        <w:t>openlane</w:t>
+      </w:r>
+      <w:proofErr w:type="spellEnd"/>
+      <w:r>
+        <w:rPr>
+          <w:rFonts w:ascii="Consolas" w:hAnsi="Consolas"/>
+          <w:lang w:val="en-US"/>
+        </w:rPr>
+        <w:t>/2022.07/designs/</w:t>
+      </w:r>
+      <w:r>
+        <w:rPr>
+          <w:rFonts w:ascii="Consolas" w:hAnsi="Consolas"/>
+          <w:lang w:val="en-US"/>
+        </w:rPr>
+        <w:t>&lt;</w:t>
+      </w:r>
+      <w:proofErr w:type="spellStart"/>
+      <w:r>
+        <w:rPr>
+          <w:rFonts w:ascii="Consolas" w:hAnsi="Consolas"/>
+          <w:lang w:val="en-US"/>
+        </w:rPr>
+        <w:t>designname</w:t>
+      </w:r>
+      <w:proofErr w:type="spellEnd"/>
+      <w:r>
+        <w:rPr>
+          <w:rFonts w:ascii="Consolas" w:hAnsi="Consolas"/>
+          <w:lang w:val="en-US"/>
+        </w:rPr>
+        <w:t>&gt;</w:t>
       </w:r>
     </w:p>
     <w:p>
@@ -507,14 +1083,38 @@
           <w:rFonts w:ascii="Consolas" w:hAnsi="Consolas"/>
           <w:lang w:val="en-US"/>
         </w:rPr>
-        <w:t>/designs/&lt;project-name&gt;/openlane/</w:t>
-      </w:r>
-      <w:r>
-        <w:rPr>
-          <w:rFonts w:ascii="Consolas" w:hAnsi="Consolas"/>
-          <w:lang w:val="en-US"/>
-        </w:rPr>
-        <w:t>&lt;your</w:t>
+        <w:t>/designs/&lt;project-name&gt;/</w:t>
+      </w:r>
+      <w:proofErr w:type="spellStart"/>
+      <w:r>
+        <w:rPr>
+          <w:rFonts w:ascii="Consolas" w:hAnsi="Consolas"/>
+          <w:lang w:val="en-US"/>
+        </w:rPr>
+        <w:t>openlane</w:t>
+      </w:r>
+      <w:proofErr w:type="spellEnd"/>
+      <w:r>
+        <w:rPr>
+          <w:rFonts w:ascii="Consolas" w:hAnsi="Consolas"/>
+          <w:lang w:val="en-US"/>
+        </w:rPr>
+        <w:t>/</w:t>
+      </w:r>
+      <w:r>
+        <w:rPr>
+          <w:rFonts w:ascii="Consolas" w:hAnsi="Consolas"/>
+          <w:lang w:val="en-US"/>
+        </w:rPr>
+        <w:t>&lt;</w:t>
+      </w:r>
+      <w:proofErr w:type="spellStart"/>
+      <w:r>
+        <w:rPr>
+          <w:rFonts w:ascii="Consolas" w:hAnsi="Consolas"/>
+          <w:lang w:val="en-US"/>
+        </w:rPr>
+        <w:t>your</w:t>
       </w:r>
       <w:r>
         <w:rPr>
@@ -528,7 +1128,15 @@
           <w:rFonts w:ascii="Consolas" w:hAnsi="Consolas"/>
           <w:lang w:val="en-US"/>
         </w:rPr>
-        <w:t>designname&gt;</w:t>
+        <w:t>designname</w:t>
+      </w:r>
+      <w:proofErr w:type="spellEnd"/>
+      <w:r>
+        <w:rPr>
+          <w:rFonts w:ascii="Consolas" w:hAnsi="Consolas"/>
+          <w:lang w:val="en-US"/>
+        </w:rPr>
+        <w:t>&gt;</w:t>
       </w:r>
     </w:p>
     <w:p>
@@ -603,7 +1211,7 @@
         </w:rPr>
         <w:t xml:space="preserve">standard cells in </w:t>
       </w:r>
-      <w:hyperlink r:id="rId7" w:history="1">
+      <w:hyperlink r:id="rId10" w:history="1">
         <w:r>
           <w:rPr>
             <w:rStyle w:val="Hyperlink"/>
@@ -683,7 +1291,6 @@
         <w:rPr>
           <w:lang w:val="en-US"/>
         </w:rPr>
-        <w:lastRenderedPageBreak/>
         <w:br/>
       </w:r>
       <w:r>
@@ -707,7 +1314,7 @@
                     <pic:cNvPicPr/>
                   </pic:nvPicPr>
                   <pic:blipFill>
-                    <a:blip r:embed="rId8"/>
+                    <a:blip r:embed="rId11"/>
                     <a:stretch>
                       <a:fillRect/>
                     </a:stretch>
@@ -759,15 +1366,56 @@
           <w:rFonts w:ascii="Consolas" w:hAnsi="Consolas"/>
           <w:lang w:val="en-US"/>
         </w:rPr>
-        <w:t>/designs/&lt;project-name&gt;/openlane/&lt;yourdesignname&gt;</w:t>
-      </w:r>
-      <w:r>
-        <w:rPr>
-          <w:rFonts w:ascii="Consolas" w:hAnsi="Consolas"/>
-          <w:lang w:val="en-US"/>
-        </w:rPr>
-        <w:t>/config.tcl</w:t>
-      </w:r>
+        <w:t>/designs/&lt;project-name&gt;/</w:t>
+      </w:r>
+      <w:proofErr w:type="spellStart"/>
+      <w:r>
+        <w:rPr>
+          <w:rFonts w:ascii="Consolas" w:hAnsi="Consolas"/>
+          <w:lang w:val="en-US"/>
+        </w:rPr>
+        <w:t>openlane</w:t>
+      </w:r>
+      <w:proofErr w:type="spellEnd"/>
+      <w:r>
+        <w:rPr>
+          <w:rFonts w:ascii="Consolas" w:hAnsi="Consolas"/>
+          <w:lang w:val="en-US"/>
+        </w:rPr>
+        <w:t>/&lt;</w:t>
+      </w:r>
+      <w:proofErr w:type="spellStart"/>
+      <w:r>
+        <w:rPr>
+          <w:rFonts w:ascii="Consolas" w:hAnsi="Consolas"/>
+          <w:lang w:val="en-US"/>
+        </w:rPr>
+        <w:t>yourdesignname</w:t>
+      </w:r>
+      <w:proofErr w:type="spellEnd"/>
+      <w:r>
+        <w:rPr>
+          <w:rFonts w:ascii="Consolas" w:hAnsi="Consolas"/>
+          <w:lang w:val="en-US"/>
+        </w:rPr>
+        <w:t>&gt;</w:t>
+      </w:r>
+      <w:r>
+        <w:rPr>
+          <w:rFonts w:ascii="Consolas" w:hAnsi="Consolas"/>
+          <w:lang w:val="en-US"/>
+        </w:rPr>
+        <w:t>/</w:t>
+      </w:r>
+      <w:proofErr w:type="spellStart"/>
+      <w:r>
+        <w:rPr>
+          <w:rFonts w:ascii="Consolas" w:hAnsi="Consolas"/>
+          <w:lang w:val="en-US"/>
+        </w:rPr>
+        <w:t>config.tcl</w:t>
+      </w:r>
+      <w:proofErr w:type="spellEnd"/>
     </w:p>
     <w:p>
       <w:pPr>
@@ -784,6 +1432,7 @@
         <w:rPr>
           <w:lang w:val="en-US"/>
         </w:rPr>
+        <w:lastRenderedPageBreak/>
         <w:t>Links to your Verilog</w:t>
       </w:r>
       <w:r>
@@ -940,20 +1589,42 @@
         <w:rPr>
           <w:lang w:val="en-US"/>
         </w:rPr>
-        <w:t>set ::env(FP_PIN_ORDER_CFG) $::env(DESIGN_DIR)/pin_order.cfg</w:t>
-      </w:r>
-    </w:p>
-    <w:p>
-      <w:pPr>
-        <w:rPr>
-          <w:lang w:val="en-US"/>
-        </w:rPr>
-      </w:pPr>
-      <w:r>
-        <w:rPr>
-          <w:lang w:val="en-US"/>
-        </w:rPr>
-        <w:t>start a terminal at /designs/&lt;project-name&gt;/openlane/</w:t>
+        <w:t>set ::env(FP_PIN_ORDER_CFG) $::env(DESIGN_DIR)/</w:t>
+      </w:r>
+      <w:proofErr w:type="spellStart"/>
+      <w:r>
+        <w:rPr>
+          <w:lang w:val="en-US"/>
+        </w:rPr>
+        <w:t>pin_order.cfg</w:t>
+      </w:r>
+      <w:proofErr w:type="spellEnd"/>
+    </w:p>
+    <w:p>
+      <w:pPr>
+        <w:rPr>
+          <w:lang w:val="en-US"/>
+        </w:rPr>
+      </w:pPr>
+      <w:r>
+        <w:rPr>
+          <w:lang w:val="en-US"/>
+        </w:rPr>
+        <w:t>start a terminal at /designs/&lt;project-name&gt;/</w:t>
+      </w:r>
+      <w:proofErr w:type="spellStart"/>
+      <w:r>
+        <w:rPr>
+          <w:lang w:val="en-US"/>
+        </w:rPr>
+        <w:t>openlane</w:t>
+      </w:r>
+      <w:proofErr w:type="spellEnd"/>
+      <w:r>
+        <w:rPr>
+          <w:lang w:val="en-US"/>
+        </w:rPr>
+        <w:t>/</w:t>
       </w:r>
     </w:p>
     <w:p>
@@ -975,21 +1646,9 @@
           <w:highlight w:val="black"/>
           <w:lang w:val="en-US"/>
         </w:rPr>
-        <w:t>flow-tcl -interactive -design &lt;yourdesignname&gt; -tag &lt;run-name&gt;</w:t>
-      </w:r>
-    </w:p>
-    <w:p>
-      <w:pPr>
-        <w:rPr>
-          <w:lang w:val="en-US"/>
-        </w:rPr>
-      </w:pPr>
-      <w:r>
-        <w:rPr>
-          <w:lang w:val="en-US"/>
-        </w:rPr>
-        <w:t xml:space="preserve">type </w:t>
-      </w:r>
+        <w:t>flow-</w:t>
+      </w:r>
+      <w:proofErr w:type="spellStart"/>
       <w:r>
         <w:rPr>
           <w:rFonts w:ascii="Consolas" w:hAnsi="Consolas"/>
@@ -997,20 +1656,9 @@
           <w:highlight w:val="black"/>
           <w:lang w:val="en-US"/>
         </w:rPr>
-        <w:t>package require openlane</w:t>
-      </w:r>
-      <w:r>
-        <w:rPr>
-          <w:lang w:val="en-US"/>
-        </w:rPr>
-        <w:t>, console should return</w:t>
-      </w:r>
-      <w:r>
-        <w:rPr>
-          <w:lang w:val="en-US"/>
-        </w:rPr>
-        <w:t xml:space="preserve"> </w:t>
-      </w:r>
+        <w:t>tcl</w:t>
+      </w:r>
+      <w:proofErr w:type="spellEnd"/>
       <w:r>
         <w:rPr>
           <w:rFonts w:ascii="Consolas" w:hAnsi="Consolas"/>
@@ -1018,83 +1666,9 @@
           <w:highlight w:val="black"/>
           <w:lang w:val="en-US"/>
         </w:rPr>
-        <w:t>0.9</w:t>
-      </w:r>
-    </w:p>
-    <w:p>
-      <w:pPr>
-        <w:rPr>
-          <w:lang w:val="en-US"/>
-        </w:rPr>
-      </w:pPr>
-      <w:r>
-        <w:rPr>
-          <w:lang w:val="en-US"/>
-        </w:rPr>
-        <w:t xml:space="preserve">Before you start synthesis, </w:t>
-      </w:r>
-      <w:r>
-        <w:rPr>
-          <w:lang w:val="en-US"/>
-        </w:rPr>
-        <w:t>copy</w:t>
-      </w:r>
-      <w:r>
-        <w:rPr>
-          <w:lang w:val="en-US"/>
-        </w:rPr>
-        <w:t xml:space="preserve"> your </w:t>
-      </w:r>
-      <w:r>
-        <w:rPr>
-          <w:lang w:val="en-US"/>
-        </w:rPr>
-        <w:t>already</w:t>
-      </w:r>
-      <w:r>
-        <w:rPr>
-          <w:lang w:val="en-US"/>
-        </w:rPr>
-        <w:t xml:space="preserve"> synthesized file in</w:t>
-      </w:r>
-      <w:r>
-        <w:rPr>
-          <w:lang w:val="en-US"/>
-        </w:rPr>
-        <w:t>to</w:t>
-      </w:r>
-      <w:r>
-        <w:rPr>
-          <w:lang w:val="en-US"/>
-        </w:rPr>
-        <w:t xml:space="preserve"> </w:t>
-      </w:r>
-      <w:r>
-        <w:rPr>
-          <w:lang w:val="en-US"/>
-        </w:rPr>
-        <w:br/>
-      </w:r>
-      <w:r>
-        <w:rPr>
-          <w:rFonts w:ascii="Consolas" w:hAnsi="Consolas"/>
-          <w:lang w:val="en-US"/>
-        </w:rPr>
-        <w:t>..openlane/&lt;yourdesignname&gt;/runs/&lt;run-name&gt;/results/synthesis</w:t>
-      </w:r>
-    </w:p>
-    <w:p>
-      <w:pPr>
-        <w:rPr>
-          <w:lang w:val="en-US"/>
-        </w:rPr>
-      </w:pPr>
-      <w:r>
-        <w:rPr>
-          <w:lang w:val="en-US"/>
-        </w:rPr>
-        <w:t xml:space="preserve">Type </w:t>
-      </w:r>
+        <w:t xml:space="preserve"> -interactive -design &lt;</w:t>
+      </w:r>
+      <w:proofErr w:type="spellStart"/>
       <w:r>
         <w:rPr>
           <w:rFonts w:ascii="Consolas" w:hAnsi="Consolas"/>
@@ -1102,8 +1676,190 @@
           <w:highlight w:val="black"/>
           <w:lang w:val="en-US"/>
         </w:rPr>
+        <w:t>yourdesignname</w:t>
+      </w:r>
+      <w:proofErr w:type="spellEnd"/>
+      <w:r>
+        <w:rPr>
+          <w:rFonts w:ascii="Consolas" w:hAnsi="Consolas"/>
+          <w:color w:val="FFFFFF" w:themeColor="background1"/>
+          <w:highlight w:val="black"/>
+          <w:lang w:val="en-US"/>
+        </w:rPr>
+        <w:t>&gt; -tag &lt;run-name&gt;</w:t>
+      </w:r>
+    </w:p>
+    <w:p>
+      <w:pPr>
+        <w:rPr>
+          <w:lang w:val="en-US"/>
+        </w:rPr>
+      </w:pPr>
+      <w:r>
+        <w:rPr>
+          <w:lang w:val="en-US"/>
+        </w:rPr>
+        <w:t xml:space="preserve">type </w:t>
+      </w:r>
+      <w:r>
+        <w:rPr>
+          <w:rFonts w:ascii="Consolas" w:hAnsi="Consolas"/>
+          <w:color w:val="FFFFFF" w:themeColor="background1"/>
+          <w:highlight w:val="black"/>
+          <w:lang w:val="en-US"/>
+        </w:rPr>
+        <w:t xml:space="preserve">package require </w:t>
+      </w:r>
+      <w:proofErr w:type="spellStart"/>
+      <w:r>
+        <w:rPr>
+          <w:rFonts w:ascii="Consolas" w:hAnsi="Consolas"/>
+          <w:color w:val="FFFFFF" w:themeColor="background1"/>
+          <w:highlight w:val="black"/>
+          <w:lang w:val="en-US"/>
+        </w:rPr>
+        <w:t>openlane</w:t>
+      </w:r>
+      <w:proofErr w:type="spellEnd"/>
+      <w:r>
+        <w:rPr>
+          <w:lang w:val="en-US"/>
+        </w:rPr>
+        <w:t>, console should return</w:t>
+      </w:r>
+      <w:r>
+        <w:rPr>
+          <w:lang w:val="en-US"/>
+        </w:rPr>
+        <w:t xml:space="preserve"> </w:t>
+      </w:r>
+      <w:r>
+        <w:rPr>
+          <w:rFonts w:ascii="Consolas" w:hAnsi="Consolas"/>
+          <w:color w:val="FFFFFF" w:themeColor="background1"/>
+          <w:highlight w:val="black"/>
+          <w:lang w:val="en-US"/>
+        </w:rPr>
+        <w:t>0.9</w:t>
+      </w:r>
+    </w:p>
+    <w:p>
+      <w:pPr>
+        <w:rPr>
+          <w:lang w:val="en-US"/>
+        </w:rPr>
+      </w:pPr>
+      <w:r>
+        <w:rPr>
+          <w:lang w:val="en-US"/>
+        </w:rPr>
+        <w:t xml:space="preserve">Before you start synthesis, </w:t>
+      </w:r>
+      <w:r>
+        <w:rPr>
+          <w:lang w:val="en-US"/>
+        </w:rPr>
+        <w:t>copy</w:t>
+      </w:r>
+      <w:r>
+        <w:rPr>
+          <w:lang w:val="en-US"/>
+        </w:rPr>
+        <w:t xml:space="preserve"> your </w:t>
+      </w:r>
+      <w:r>
+        <w:rPr>
+          <w:lang w:val="en-US"/>
+        </w:rPr>
+        <w:t>already</w:t>
+      </w:r>
+      <w:r>
+        <w:rPr>
+          <w:lang w:val="en-US"/>
+        </w:rPr>
+        <w:t xml:space="preserve"> synthesized file in</w:t>
+      </w:r>
+      <w:r>
+        <w:rPr>
+          <w:lang w:val="en-US"/>
+        </w:rPr>
+        <w:t>to</w:t>
+      </w:r>
+      <w:r>
+        <w:rPr>
+          <w:lang w:val="en-US"/>
+        </w:rPr>
+        <w:t xml:space="preserve"> </w:t>
+      </w:r>
+      <w:r>
+        <w:rPr>
+          <w:lang w:val="en-US"/>
+        </w:rPr>
+        <w:br/>
+      </w:r>
+      <w:r>
+        <w:rPr>
+          <w:rFonts w:ascii="Consolas" w:hAnsi="Consolas"/>
+          <w:lang w:val="en-US"/>
+        </w:rPr>
+        <w:t>..</w:t>
+      </w:r>
+      <w:proofErr w:type="spellStart"/>
+      <w:r>
+        <w:rPr>
+          <w:rFonts w:ascii="Consolas" w:hAnsi="Consolas"/>
+          <w:lang w:val="en-US"/>
+        </w:rPr>
+        <w:t>openlane</w:t>
+      </w:r>
+      <w:proofErr w:type="spellEnd"/>
+      <w:r>
+        <w:rPr>
+          <w:rFonts w:ascii="Consolas" w:hAnsi="Consolas"/>
+          <w:lang w:val="en-US"/>
+        </w:rPr>
+        <w:t>/&lt;</w:t>
+      </w:r>
+      <w:proofErr w:type="spellStart"/>
+      <w:r>
+        <w:rPr>
+          <w:rFonts w:ascii="Consolas" w:hAnsi="Consolas"/>
+          <w:lang w:val="en-US"/>
+        </w:rPr>
+        <w:t>yourdesignname</w:t>
+      </w:r>
+      <w:proofErr w:type="spellEnd"/>
+      <w:r>
+        <w:rPr>
+          <w:rFonts w:ascii="Consolas" w:hAnsi="Consolas"/>
+          <w:lang w:val="en-US"/>
+        </w:rPr>
+        <w:t>&gt;/runs/&lt;run-name&gt;/results/synthesis</w:t>
+      </w:r>
+    </w:p>
+    <w:p>
+      <w:pPr>
+        <w:rPr>
+          <w:lang w:val="en-US"/>
+        </w:rPr>
+      </w:pPr>
+      <w:r>
+        <w:rPr>
+          <w:lang w:val="en-US"/>
+        </w:rPr>
+        <w:t xml:space="preserve">Type </w:t>
+      </w:r>
+      <w:proofErr w:type="spellStart"/>
+      <w:r>
+        <w:rPr>
+          <w:rFonts w:ascii="Consolas" w:hAnsi="Consolas"/>
+          <w:color w:val="FFFFFF" w:themeColor="background1"/>
+          <w:highlight w:val="black"/>
+          <w:lang w:val="en-US"/>
+        </w:rPr>
         <w:t>run_synthesis</w:t>
       </w:r>
+      <w:proofErr w:type="spellEnd"/>
       <w:r>
         <w:rPr>
           <w:lang w:val="en-US"/>
@@ -1143,7 +1899,7 @@
                     <pic:cNvPicPr/>
                   </pic:nvPicPr>
                   <pic:blipFill>
-                    <a:blip r:embed="rId9"/>
+                    <a:blip r:embed="rId12"/>
                     <a:stretch>
                       <a:fillRect/>
                     </a:stretch>
@@ -1176,6 +1932,7 @@
         </w:rPr>
         <w:t xml:space="preserve">Type </w:t>
       </w:r>
+      <w:proofErr w:type="spellStart"/>
       <w:r>
         <w:rPr>
           <w:rFonts w:ascii="Consolas" w:hAnsi="Consolas"/>
@@ -1185,6 +1942,7 @@
         </w:rPr>
         <w:t>run_floorplan</w:t>
       </w:r>
+      <w:proofErr w:type="spellEnd"/>
     </w:p>
     <w:p>
       <w:pPr>
@@ -1198,6 +1956,7 @@
         </w:rPr>
         <w:t xml:space="preserve">Type </w:t>
       </w:r>
+      <w:proofErr w:type="spellStart"/>
       <w:r>
         <w:rPr>
           <w:rFonts w:ascii="Consolas" w:hAnsi="Consolas"/>
@@ -1207,6 +1966,7 @@
         </w:rPr>
         <w:t>run_placement</w:t>
       </w:r>
+      <w:proofErr w:type="spellEnd"/>
     </w:p>
     <w:p>
       <w:pPr>
@@ -1220,6 +1980,7 @@
         </w:rPr>
         <w:t xml:space="preserve">Type </w:t>
       </w:r>
+      <w:proofErr w:type="spellStart"/>
       <w:r>
         <w:rPr>
           <w:rFonts w:ascii="Consolas" w:hAnsi="Consolas"/>
@@ -1229,6 +1990,7 @@
         </w:rPr>
         <w:t>run_routing</w:t>
       </w:r>
+      <w:proofErr w:type="spellEnd"/>
     </w:p>
     <w:p>
       <w:pPr>
@@ -1242,6 +2004,7 @@
         </w:rPr>
         <w:t xml:space="preserve">Type </w:t>
       </w:r>
+      <w:proofErr w:type="spellStart"/>
       <w:r>
         <w:rPr>
           <w:rFonts w:ascii="Consolas" w:hAnsi="Consolas"/>
@@ -1251,6 +2014,7 @@
         </w:rPr>
         <w:t>run_magic</w:t>
       </w:r>
+      <w:proofErr w:type="spellEnd"/>
     </w:p>
     <w:p>
       <w:pPr>
@@ -1299,7 +2063,7 @@
                     <pic:cNvPicPr/>
                   </pic:nvPicPr>
                   <pic:blipFill>
-                    <a:blip r:embed="rId10"/>
+                    <a:blip r:embed="rId13"/>
                     <a:stretch>
                       <a:fillRect/>
                     </a:stretch>
@@ -1361,7 +2125,7 @@
                     <pic:cNvPicPr/>
                   </pic:nvPicPr>
                   <pic:blipFill>
-                    <a:blip r:embed="rId11"/>
+                    <a:blip r:embed="rId14"/>
                     <a:stretch>
                       <a:fillRect/>
                     </a:stretch>
@@ -1406,16 +2170,38 @@
           <w:lang w:val="en-US"/>
         </w:rPr>
         <w:lastRenderedPageBreak/>
-        <w:t>Appendix A: list of interactive openlane commands</w:t>
-      </w:r>
-    </w:p>
-    <w:p>
-      <w:pPr>
-        <w:rPr>
-          <w:lang w:val="en-US"/>
-        </w:rPr>
-      </w:pPr>
-      <w:hyperlink r:id="rId12" w:history="1">
+        <w:t xml:space="preserve">Appendix A: list of interactive </w:t>
+      </w:r>
+      <w:proofErr w:type="spellStart"/>
+      <w:r>
+        <w:rPr>
+          <w:b/>
+          <w:bCs/>
+          <w:sz w:val="24"/>
+          <w:szCs w:val="24"/>
+          <w:lang w:val="en-US"/>
+        </w:rPr>
+        <w:t>openlane</w:t>
+      </w:r>
+      <w:proofErr w:type="spellEnd"/>
+      <w:r>
+        <w:rPr>
+          <w:b/>
+          <w:bCs/>
+          <w:sz w:val="24"/>
+          <w:szCs w:val="24"/>
+          <w:lang w:val="en-US"/>
+        </w:rPr>
+        <w:t xml:space="preserve"> commands</w:t>
+      </w:r>
+    </w:p>
+    <w:p>
+      <w:pPr>
+        <w:rPr>
+          <w:lang w:val="en-US"/>
+        </w:rPr>
+      </w:pPr>
+      <w:hyperlink r:id="rId15" w:history="1">
         <w:r>
           <w:rPr>
             <w:rStyle w:val="Hyperlink"/>
@@ -1433,6 +2219,7 @@
       </w:pPr>
       <w:r>
         <w:rPr>
+          <w:noProof/>
           <w:lang w:val="en-US"/>
         </w:rPr>
         <w:drawing>
@@ -1451,7 +2238,7 @@
                     <pic:cNvPicPr/>
                   </pic:nvPicPr>
                   <pic:blipFill>
-                    <a:blip r:embed="rId13"/>
+                    <a:blip r:embed="rId16"/>
                     <a:stretch>
                       <a:fillRect/>
                     </a:stretch>
@@ -1611,17 +2398,28 @@
           <w:szCs w:val="16"/>
           <w:lang w:val="en-US"/>
         </w:rPr>
-        <w:t>/foss</w:t>
-      </w:r>
-      <w:r>
-        <w:rPr>
-          <w:rFonts w:ascii="Consolas" w:hAnsi="Consolas"/>
-          <w:sz w:val="16"/>
-          <w:szCs w:val="16"/>
-          <w:lang w:val="en-US"/>
-        </w:rPr>
         <w:t>/</w:t>
       </w:r>
+      <w:proofErr w:type="spellStart"/>
+      <w:r>
+        <w:rPr>
+          <w:rFonts w:ascii="Consolas" w:hAnsi="Consolas"/>
+          <w:sz w:val="16"/>
+          <w:szCs w:val="16"/>
+          <w:lang w:val="en-US"/>
+        </w:rPr>
+        <w:t>foss</w:t>
+      </w:r>
+      <w:proofErr w:type="spellEnd"/>
+      <w:r>
+        <w:rPr>
+          <w:rFonts w:ascii="Consolas" w:hAnsi="Consolas"/>
+          <w:sz w:val="16"/>
+          <w:szCs w:val="16"/>
+          <w:lang w:val="en-US"/>
+        </w:rPr>
+        <w:t>/</w:t>
+      </w:r>
       <w:r>
         <w:rPr>
           <w:rFonts w:ascii="Consolas" w:hAnsi="Consolas"/>
@@ -1669,6 +2467,7 @@
         </w:rPr>
         <w:t>-/</w:t>
       </w:r>
+      <w:proofErr w:type="spellStart"/>
       <w:r>
         <w:rPr>
           <w:rFonts w:ascii="Consolas" w:hAnsi="Consolas"/>
@@ -1687,6 +2486,7 @@
         </w:rPr>
         <w:t>erilog</w:t>
       </w:r>
+      <w:proofErr w:type="spellEnd"/>
     </w:p>
     <w:p>
       <w:pPr>
@@ -1707,14 +2507,25 @@
         </w:rPr>
         <w:t xml:space="preserve"> -/</w:t>
       </w:r>
-      <w:r>
-        <w:rPr>
-          <w:rFonts w:ascii="Consolas" w:hAnsi="Consolas"/>
-          <w:sz w:val="16"/>
-          <w:szCs w:val="16"/>
-          <w:lang w:val="en-US"/>
-        </w:rPr>
-        <w:t>adc_edge_detect_circuit/</w:t>
+      <w:proofErr w:type="spellStart"/>
+      <w:r>
+        <w:rPr>
+          <w:rFonts w:ascii="Consolas" w:hAnsi="Consolas"/>
+          <w:sz w:val="16"/>
+          <w:szCs w:val="16"/>
+          <w:lang w:val="en-US"/>
+        </w:rPr>
+        <w:t>adc_edge_detect_circuit</w:t>
+      </w:r>
+      <w:proofErr w:type="spellEnd"/>
+      <w:r>
+        <w:rPr>
+          <w:rFonts w:ascii="Consolas" w:hAnsi="Consolas"/>
+          <w:sz w:val="16"/>
+          <w:szCs w:val="16"/>
+          <w:lang w:val="en-US"/>
+        </w:rPr>
+        <w:t>/</w:t>
       </w:r>
       <w:r>
         <w:rPr>
@@ -1722,6 +2533,7 @@
         </w:rPr>
         <w:t xml:space="preserve"> </w:t>
       </w:r>
+      <w:proofErr w:type="spellStart"/>
       <w:r>
         <w:rPr>
           <w:rFonts w:ascii="Consolas" w:hAnsi="Consolas"/>
@@ -1740,6 +2552,7 @@
         </w:rPr>
         <w:t>.v</w:t>
       </w:r>
+      <w:proofErr w:type="spellEnd"/>
     </w:p>
     <w:p>
       <w:pPr>
@@ -1767,8 +2580,19 @@
           <w:szCs w:val="16"/>
           <w:lang w:val="en-US"/>
         </w:rPr>
-        <w:t>/openlane</w:t>
-      </w:r>
+        <w:t>/</w:t>
+      </w:r>
+      <w:proofErr w:type="spellStart"/>
+      <w:r>
+        <w:rPr>
+          <w:rFonts w:ascii="Consolas" w:hAnsi="Consolas"/>
+          <w:sz w:val="16"/>
+          <w:szCs w:val="16"/>
+          <w:lang w:val="en-US"/>
+        </w:rPr>
+        <w:t>openlane</w:t>
+      </w:r>
+      <w:proofErr w:type="spellEnd"/>
     </w:p>
     <w:p>
       <w:pPr>
@@ -1796,7 +2620,27 @@
           <w:szCs w:val="16"/>
           <w:lang w:val="en-US"/>
         </w:rPr>
-        <w:t>/adc_edge_detect_circuit/</w:t>
+        <w:t>/</w:t>
+      </w:r>
+      <w:proofErr w:type="spellStart"/>
+      <w:r>
+        <w:rPr>
+          <w:rFonts w:ascii="Consolas" w:hAnsi="Consolas"/>
+          <w:sz w:val="16"/>
+          <w:szCs w:val="16"/>
+          <w:lang w:val="en-US"/>
+        </w:rPr>
+        <w:t>adc_edge_detect_circuit</w:t>
+      </w:r>
+      <w:proofErr w:type="spellEnd"/>
+      <w:r>
+        <w:rPr>
+          <w:rFonts w:ascii="Consolas" w:hAnsi="Consolas"/>
+          <w:sz w:val="16"/>
+          <w:szCs w:val="16"/>
+          <w:lang w:val="en-US"/>
+        </w:rPr>
+        <w:t>/</w:t>
       </w:r>
     </w:p>
     <w:p>
@@ -1836,8 +2680,19 @@
           <w:szCs w:val="16"/>
           <w:lang w:val="en-US"/>
         </w:rPr>
-        <w:t xml:space="preserve">  -/config.tcl</w:t>
-      </w:r>
+        <w:t xml:space="preserve">  -/</w:t>
+      </w:r>
+      <w:proofErr w:type="spellStart"/>
+      <w:r>
+        <w:rPr>
+          <w:rFonts w:ascii="Consolas" w:hAnsi="Consolas"/>
+          <w:sz w:val="16"/>
+          <w:szCs w:val="16"/>
+          <w:lang w:val="en-US"/>
+        </w:rPr>
+        <w:t>config.tcl</w:t>
+      </w:r>
+      <w:proofErr w:type="spellEnd"/>
     </w:p>
     <w:p>
       <w:pPr>
@@ -1856,8 +2711,19 @@
           <w:szCs w:val="16"/>
           <w:lang w:val="en-US"/>
         </w:rPr>
-        <w:t xml:space="preserve">  -/pin_order.cfg</w:t>
-      </w:r>
+        <w:t xml:space="preserve">  -/</w:t>
+      </w:r>
+      <w:proofErr w:type="spellStart"/>
+      <w:r>
+        <w:rPr>
+          <w:rFonts w:ascii="Consolas" w:hAnsi="Consolas"/>
+          <w:sz w:val="16"/>
+          <w:szCs w:val="16"/>
+          <w:lang w:val="en-US"/>
+        </w:rPr>
+        <w:t>pin_order.cfg</w:t>
+      </w:r>
+      <w:proofErr w:type="spellEnd"/>
     </w:p>
     <w:p>
       <w:pPr>
@@ -1902,7 +2768,31 @@
           <w:szCs w:val="16"/>
           <w:lang w:val="en-US"/>
         </w:rPr>
-        <w:t>Contents of config.tcl:</w:t>
+        <w:t xml:space="preserve">Contents of </w:t>
+      </w:r>
+      <w:proofErr w:type="spellStart"/>
+      <w:r>
+        <w:rPr>
+          <w:rFonts w:ascii="Consolas" w:hAnsi="Consolas"/>
+          <w:b/>
+          <w:bCs/>
+          <w:sz w:val="16"/>
+          <w:szCs w:val="16"/>
+          <w:lang w:val="en-US"/>
+        </w:rPr>
+        <w:t>config.tcl</w:t>
+      </w:r>
+      <w:proofErr w:type="spellEnd"/>
+      <w:r>
+        <w:rPr>
+          <w:rFonts w:ascii="Consolas" w:hAnsi="Consolas"/>
+          <w:b/>
+          <w:bCs/>
+          <w:sz w:val="16"/>
+          <w:szCs w:val="16"/>
+          <w:lang w:val="en-US"/>
+        </w:rPr>
+        <w:t>:</w:t>
       </w:r>
     </w:p>
     <w:p>
@@ -1933,7 +2823,27 @@
           <w:szCs w:val="16"/>
           <w:lang w:val="en-US"/>
         </w:rPr>
-        <w:t>set ::env(DESIGN_NAME) "adc_edge_detect_circuit"</w:t>
+        <w:t>set ::env(DESIGN_NAME) "</w:t>
+      </w:r>
+      <w:proofErr w:type="spellStart"/>
+      <w:r>
+        <w:rPr>
+          <w:rFonts w:ascii="Consolas" w:hAnsi="Consolas"/>
+          <w:sz w:val="16"/>
+          <w:szCs w:val="16"/>
+          <w:lang w:val="en-US"/>
+        </w:rPr>
+        <w:t>adc_edge_detect_circuit</w:t>
+      </w:r>
+      <w:proofErr w:type="spellEnd"/>
+      <w:r>
+        <w:rPr>
+          <w:rFonts w:ascii="Consolas" w:hAnsi="Consolas"/>
+          <w:sz w:val="16"/>
+          <w:szCs w:val="16"/>
+          <w:lang w:val="en-US"/>
+        </w:rPr>
+        <w:t>"</w:t>
       </w:r>
     </w:p>
     <w:p>
@@ -2107,7 +3017,27 @@
           <w:szCs w:val="16"/>
           <w:lang w:val="en-US"/>
         </w:rPr>
-        <w:t>set ::env(CLOCK_PORT) "clk"</w:t>
+        <w:t>set ::env(CLOCK_PORT) "</w:t>
+      </w:r>
+      <w:proofErr w:type="spellStart"/>
+      <w:r>
+        <w:rPr>
+          <w:rFonts w:ascii="Consolas" w:hAnsi="Consolas"/>
+          <w:sz w:val="16"/>
+          <w:szCs w:val="16"/>
+          <w:lang w:val="en-US"/>
+        </w:rPr>
+        <w:t>clk</w:t>
+      </w:r>
+      <w:proofErr w:type="spellEnd"/>
+      <w:r>
+        <w:rPr>
+          <w:rFonts w:ascii="Consolas" w:hAnsi="Consolas"/>
+          <w:sz w:val="16"/>
+          <w:szCs w:val="16"/>
+          <w:lang w:val="en-US"/>
+        </w:rPr>
+        <w:t>"</w:t>
       </w:r>
     </w:p>
     <w:p>
@@ -2158,8 +3088,19 @@
           <w:szCs w:val="16"/>
           <w:lang w:val="en-US"/>
         </w:rPr>
-        <w:t># Floorplanning</w:t>
-      </w:r>
+        <w:t xml:space="preserve"># </w:t>
+      </w:r>
+      <w:proofErr w:type="spellStart"/>
+      <w:r>
+        <w:rPr>
+          <w:rFonts w:ascii="Consolas" w:hAnsi="Consolas"/>
+          <w:sz w:val="16"/>
+          <w:szCs w:val="16"/>
+          <w:lang w:val="en-US"/>
+        </w:rPr>
+        <w:t>Floorplanning</w:t>
+      </w:r>
+      <w:proofErr w:type="spellEnd"/>
     </w:p>
     <w:p>
       <w:pPr>
@@ -2278,8 +3219,19 @@
           <w:szCs w:val="16"/>
           <w:lang w:val="en-US"/>
         </w:rPr>
-        <w:t xml:space="preserve"> set ::env(FP_PIN_ORDER_CFG) $::env(DESIGN_DIR)/pin_order.cfg</w:t>
-      </w:r>
+        <w:t xml:space="preserve"> set ::env(FP_PIN_ORDER_CFG) $::env(DESIGN_DIR)/</w:t>
+      </w:r>
+      <w:proofErr w:type="spellStart"/>
+      <w:r>
+        <w:rPr>
+          <w:rFonts w:ascii="Consolas" w:hAnsi="Consolas"/>
+          <w:sz w:val="16"/>
+          <w:szCs w:val="16"/>
+          <w:lang w:val="en-US"/>
+        </w:rPr>
+        <w:t>pin_order.cfg</w:t>
+      </w:r>
+      <w:proofErr w:type="spellEnd"/>
     </w:p>
     <w:p>
       <w:pPr>
@@ -3858,6 +4810,11 @@
       <w:spacing w:after="0" w:line="240" w:lineRule="auto"/>
     </w:pPr>
   </w:style>
+  <w:style w:type="character" w:customStyle="1" w:styleId="p-memberprofilehovercard">
+    <w:name w:val="p-member_profile_hover_card"/>
+    <w:basedOn w:val="Absatz-Standardschriftart"/>
+    <w:rsid w:val="009C0A9F"/>
+  </w:style>
 </w:styles>
 </file>
 

</xml_diff>